<commit_message>
Add smooth with obstacle avoidance
</commit_message>
<xml_diff>
--- a/Search/GraphSearch/doc/RRT Test result.docx
+++ b/Search/GraphSearch/doc/RRT Test result.docx
@@ -24,8 +24,6 @@
         </w:rPr>
         <w:t>R</w:t>
       </w:r>
-      <w:bookmarkStart w:id="0" w:name="_GoBack"/>
-      <w:bookmarkEnd w:id="0"/>
       <w:r>
         <w:rPr>
           <w:rFonts w:hint="default"/>
@@ -480,6 +478,286 @@
           </wp:inline>
         </w:drawing>
       </w:r>
+    </w:p>
+    <w:p>
+      <w:pPr>
+        <w:rPr>
+          <w:rFonts w:hint="default" w:ascii="Courier New" w:hAnsi="Courier New" w:cs="Courier New"/>
+          <w:lang w:val="en-US" w:eastAsia="zh-CN"/>
+        </w:rPr>
+      </w:pPr>
+    </w:p>
+    <w:p>
+      <w:pPr>
+        <w:rPr>
+          <w:rFonts w:hint="default" w:ascii="Courier New" w:hAnsi="Courier New" w:cs="Courier New"/>
+          <w:lang w:val="en-US" w:eastAsia="zh-CN"/>
+        </w:rPr>
+      </w:pPr>
+      <w:r>
+        <w:rPr>
+          <w:rFonts w:hint="default" w:ascii="Courier New" w:hAnsi="Courier New" w:cs="Courier New"/>
+          <w:lang w:val="en-US" w:eastAsia="zh-CN"/>
+        </w:rPr>
+        <w:br w:type="page"/>
+      </w:r>
+    </w:p>
+    <w:p>
+      <w:pPr>
+        <w:rPr>
+          <w:rFonts w:hint="default" w:ascii="Courier New" w:hAnsi="Courier New" w:cs="Courier New"/>
+          <w:lang w:val="en-US" w:eastAsia="zh-CN"/>
+        </w:rPr>
+      </w:pPr>
+      <w:r>
+        <w:rPr>
+          <w:rFonts w:hint="default" w:ascii="Courier New" w:hAnsi="Courier New" w:cs="Courier New"/>
+          <w:lang w:val="en-US" w:eastAsia="zh-CN"/>
+        </w:rPr>
+        <w:t xml:space="preserve">Original one                                   smooth  </w:t>
+      </w:r>
+    </w:p>
+    <w:p>
+      <w:pPr>
+        <w:rPr>
+          <w:rFonts w:hint="default" w:ascii="Courier New" w:hAnsi="Courier New" w:cs="Courier New"/>
+          <w:lang w:val="en-US" w:eastAsia="zh-CN"/>
+        </w:rPr>
+      </w:pPr>
+      <w:r>
+        <w:rPr>
+          <w:rFonts w:hint="default" w:ascii="Courier New" w:hAnsi="Courier New" w:cs="Courier New"/>
+          <w:lang w:val="en-US" w:eastAsia="zh-CN"/>
+        </w:rPr>
+        <w:drawing>
+          <wp:inline distT="0" distB="0" distL="114300" distR="114300">
+            <wp:extent cx="3175000" cy="1783715"/>
+            <wp:effectExtent l="0" t="0" r="0" b="6985"/>
+            <wp:docPr id="7" name="图片 7" descr="search_test7-result"/>
+            <wp:cNvGraphicFramePr>
+              <a:graphicFrameLocks xmlns:a="http://schemas.openxmlformats.org/drawingml/2006/main" noChangeAspect="1"/>
+            </wp:cNvGraphicFramePr>
+            <a:graphic xmlns:a="http://schemas.openxmlformats.org/drawingml/2006/main">
+              <a:graphicData uri="http://schemas.openxmlformats.org/drawingml/2006/picture">
+                <pic:pic xmlns:pic="http://schemas.openxmlformats.org/drawingml/2006/picture">
+                  <pic:nvPicPr>
+                    <pic:cNvPr id="7" name="图片 7" descr="search_test7-result"/>
+                    <pic:cNvPicPr>
+                      <a:picLocks noChangeAspect="1"/>
+                    </pic:cNvPicPr>
+                  </pic:nvPicPr>
+                  <pic:blipFill>
+                    <a:blip r:embed="rId9"/>
+                    <a:stretch>
+                      <a:fillRect/>
+                    </a:stretch>
+                  </pic:blipFill>
+                  <pic:spPr>
+                    <a:xfrm>
+                      <a:off x="0" y="0"/>
+                      <a:ext cx="3175000" cy="1783715"/>
+                    </a:xfrm>
+                    <a:prstGeom prst="rect">
+                      <a:avLst/>
+                    </a:prstGeom>
+                  </pic:spPr>
+                </pic:pic>
+              </a:graphicData>
+            </a:graphic>
+          </wp:inline>
+        </w:drawing>
+      </w:r>
+      <w:r>
+        <w:rPr>
+          <w:rFonts w:hint="default" w:ascii="Courier New" w:hAnsi="Courier New" w:cs="Courier New"/>
+          <w:lang w:val="en-US" w:eastAsia="zh-CN"/>
+        </w:rPr>
+        <w:t xml:space="preserve">  </w:t>
+      </w:r>
+      <w:r>
+        <w:rPr>
+          <w:rFonts w:hint="default" w:ascii="Courier New" w:hAnsi="Courier New" w:cs="Courier New"/>
+          <w:lang w:val="en-US" w:eastAsia="zh-CN"/>
+        </w:rPr>
+        <w:drawing>
+          <wp:inline distT="0" distB="0" distL="114300" distR="114300">
+            <wp:extent cx="3175000" cy="1783715"/>
+            <wp:effectExtent l="0" t="0" r="0" b="6985"/>
+            <wp:docPr id="8" name="图片 8" descr="search_test1smooth"/>
+            <wp:cNvGraphicFramePr>
+              <a:graphicFrameLocks xmlns:a="http://schemas.openxmlformats.org/drawingml/2006/main" noChangeAspect="1"/>
+            </wp:cNvGraphicFramePr>
+            <a:graphic xmlns:a="http://schemas.openxmlformats.org/drawingml/2006/main">
+              <a:graphicData uri="http://schemas.openxmlformats.org/drawingml/2006/picture">
+                <pic:pic xmlns:pic="http://schemas.openxmlformats.org/drawingml/2006/picture">
+                  <pic:nvPicPr>
+                    <pic:cNvPr id="8" name="图片 8" descr="search_test1smooth"/>
+                    <pic:cNvPicPr>
+                      <a:picLocks noChangeAspect="1"/>
+                    </pic:cNvPicPr>
+                  </pic:nvPicPr>
+                  <pic:blipFill>
+                    <a:blip r:embed="rId10"/>
+                    <a:stretch>
+                      <a:fillRect/>
+                    </a:stretch>
+                  </pic:blipFill>
+                  <pic:spPr>
+                    <a:xfrm>
+                      <a:off x="0" y="0"/>
+                      <a:ext cx="3175000" cy="1783715"/>
+                    </a:xfrm>
+                    <a:prstGeom prst="rect">
+                      <a:avLst/>
+                    </a:prstGeom>
+                  </pic:spPr>
+                </pic:pic>
+              </a:graphicData>
+            </a:graphic>
+          </wp:inline>
+        </w:drawing>
+      </w:r>
+    </w:p>
+    <w:p>
+      <w:pPr>
+        <w:rPr>
+          <w:rFonts w:hint="default" w:ascii="Courier New" w:hAnsi="Courier New" w:cs="Courier New"/>
+          <w:lang w:val="en-US" w:eastAsia="zh-CN"/>
+        </w:rPr>
+      </w:pPr>
+    </w:p>
+    <w:p>
+      <w:pPr>
+        <w:rPr>
+          <w:rFonts w:hint="default" w:ascii="Courier New" w:hAnsi="Courier New" w:cs="Courier New"/>
+          <w:lang w:val="en-US" w:eastAsia="zh-CN"/>
+        </w:rPr>
+      </w:pPr>
+      <w:r>
+        <w:rPr>
+          <w:rFonts w:hint="default" w:ascii="Courier New" w:hAnsi="Courier New" w:cs="Courier New"/>
+          <w:lang w:val="en-US" w:eastAsia="zh-CN"/>
+        </w:rPr>
+        <w:t>Overly smooth                                     smooth with obstacle avoidance</w:t>
+      </w:r>
+      <w:bookmarkStart w:id="0" w:name="_GoBack"/>
+      <w:bookmarkEnd w:id="0"/>
+    </w:p>
+    <w:p>
+      <w:pPr>
+        <w:rPr>
+          <w:rFonts w:hint="default" w:ascii="Courier New" w:hAnsi="Courier New" w:cs="Courier New"/>
+          <w:lang w:val="en-US" w:eastAsia="zh-CN"/>
+        </w:rPr>
+      </w:pPr>
+      <w:r>
+        <w:rPr>
+          <w:rFonts w:hint="default" w:ascii="Courier New" w:hAnsi="Courier New" w:cs="Courier New"/>
+          <w:lang w:val="en-US" w:eastAsia="zh-CN"/>
+        </w:rPr>
+        <w:t xml:space="preserve">  </w:t>
+      </w:r>
+      <w:r>
+        <w:rPr>
+          <w:rFonts w:hint="default" w:ascii="Courier New" w:hAnsi="Courier New" w:cs="Courier New"/>
+          <w:lang w:val="en-US" w:eastAsia="zh-CN"/>
+        </w:rPr>
+        <w:drawing>
+          <wp:inline distT="0" distB="0" distL="114300" distR="114300">
+            <wp:extent cx="3175000" cy="1783715"/>
+            <wp:effectExtent l="0" t="0" r="0" b="6985"/>
+            <wp:docPr id="10" name="图片 10" descr="search_test1-result-smooth1"/>
+            <wp:cNvGraphicFramePr>
+              <a:graphicFrameLocks xmlns:a="http://schemas.openxmlformats.org/drawingml/2006/main" noChangeAspect="1"/>
+            </wp:cNvGraphicFramePr>
+            <a:graphic xmlns:a="http://schemas.openxmlformats.org/drawingml/2006/main">
+              <a:graphicData uri="http://schemas.openxmlformats.org/drawingml/2006/picture">
+                <pic:pic xmlns:pic="http://schemas.openxmlformats.org/drawingml/2006/picture">
+                  <pic:nvPicPr>
+                    <pic:cNvPr id="10" name="图片 10" descr="search_test1-result-smooth1"/>
+                    <pic:cNvPicPr>
+                      <a:picLocks noChangeAspect="1"/>
+                    </pic:cNvPicPr>
+                  </pic:nvPicPr>
+                  <pic:blipFill>
+                    <a:blip r:embed="rId11"/>
+                    <a:stretch>
+                      <a:fillRect/>
+                    </a:stretch>
+                  </pic:blipFill>
+                  <pic:spPr>
+                    <a:xfrm>
+                      <a:off x="0" y="0"/>
+                      <a:ext cx="3175000" cy="1783715"/>
+                    </a:xfrm>
+                    <a:prstGeom prst="rect">
+                      <a:avLst/>
+                    </a:prstGeom>
+                  </pic:spPr>
+                </pic:pic>
+              </a:graphicData>
+            </a:graphic>
+          </wp:inline>
+        </w:drawing>
+      </w:r>
+      <w:r>
+        <w:rPr>
+          <w:rFonts w:hint="default" w:ascii="Courier New" w:hAnsi="Courier New" w:cs="Courier New"/>
+          <w:lang w:val="en-US" w:eastAsia="zh-CN"/>
+        </w:rPr>
+        <w:t xml:space="preserve">  </w:t>
+      </w:r>
+      <w:r>
+        <w:rPr>
+          <w:rFonts w:hint="default" w:ascii="Courier New" w:hAnsi="Courier New" w:cs="Courier New"/>
+          <w:lang w:val="en-US" w:eastAsia="zh-CN"/>
+        </w:rPr>
+        <w:drawing>
+          <wp:inline distT="0" distB="0" distL="114300" distR="114300">
+            <wp:extent cx="3175000" cy="1783715"/>
+            <wp:effectExtent l="0" t="0" r="0" b="6985"/>
+            <wp:docPr id="9" name="图片 9" descr="search_test1-result-smooth-avoid obstacle"/>
+            <wp:cNvGraphicFramePr>
+              <a:graphicFrameLocks xmlns:a="http://schemas.openxmlformats.org/drawingml/2006/main" noChangeAspect="1"/>
+            </wp:cNvGraphicFramePr>
+            <a:graphic xmlns:a="http://schemas.openxmlformats.org/drawingml/2006/main">
+              <a:graphicData uri="http://schemas.openxmlformats.org/drawingml/2006/picture">
+                <pic:pic xmlns:pic="http://schemas.openxmlformats.org/drawingml/2006/picture">
+                  <pic:nvPicPr>
+                    <pic:cNvPr id="9" name="图片 9" descr="search_test1-result-smooth-avoid obstacle"/>
+                    <pic:cNvPicPr>
+                      <a:picLocks noChangeAspect="1"/>
+                    </pic:cNvPicPr>
+                  </pic:nvPicPr>
+                  <pic:blipFill>
+                    <a:blip r:embed="rId12"/>
+                    <a:stretch>
+                      <a:fillRect/>
+                    </a:stretch>
+                  </pic:blipFill>
+                  <pic:spPr>
+                    <a:xfrm>
+                      <a:off x="0" y="0"/>
+                      <a:ext cx="3175000" cy="1783715"/>
+                    </a:xfrm>
+                    <a:prstGeom prst="rect">
+                      <a:avLst/>
+                    </a:prstGeom>
+                  </pic:spPr>
+                </pic:pic>
+              </a:graphicData>
+            </a:graphic>
+          </wp:inline>
+        </w:drawing>
+      </w:r>
+    </w:p>
+    <w:p>
+      <w:pPr>
+        <w:rPr>
+          <w:rFonts w:hint="default" w:ascii="Courier New" w:hAnsi="Courier New" w:cs="Courier New"/>
+          <w:lang w:val="en-US" w:eastAsia="zh-CN"/>
+        </w:rPr>
+      </w:pPr>
     </w:p>
     <w:sectPr>
       <w:pgSz w:w="11906" w:h="16838"/>
@@ -567,7 +845,7 @@
     <w:lsdException w:qFormat="1" w:unhideWhenUsed="0" w:uiPriority="0" w:semiHidden="0" w:name="Title"/>
     <w:lsdException w:unhideWhenUsed="0" w:uiPriority="0" w:semiHidden="0" w:name="Closing"/>
     <w:lsdException w:unhideWhenUsed="0" w:uiPriority="0" w:semiHidden="0" w:name="Signature"/>
-    <w:lsdException w:unhideWhenUsed="0" w:uiPriority="0" w:name="Default Paragraph Font"/>
+    <w:lsdException w:qFormat="1" w:unhideWhenUsed="0" w:uiPriority="0" w:name="Default Paragraph Font"/>
     <w:lsdException w:unhideWhenUsed="0" w:uiPriority="0" w:semiHidden="0" w:name="Body Text"/>
     <w:lsdException w:unhideWhenUsed="0" w:uiPriority="0" w:semiHidden="0" w:name="Body Text Indent"/>
     <w:lsdException w:unhideWhenUsed="0" w:uiPriority="0" w:semiHidden="0" w:name="List Continue"/>
@@ -827,6 +1105,7 @@
   <w:style w:type="character" w:default="1" w:styleId="5">
     <w:name w:val="Default Paragraph Font"/>
     <w:semiHidden/>
+    <w:qFormat/>
     <w:uiPriority w:val="0"/>
   </w:style>
   <w:style w:type="table" w:default="1" w:styleId="6">
@@ -860,6 +1139,7 @@
   <w:style w:type="character" w:customStyle="1" w:styleId="8">
     <w:name w:val="代码 Char"/>
     <w:link w:val="7"/>
+    <w:qFormat/>
     <w:uiPriority w:val="0"/>
     <w:rPr>
       <w:rFonts w:ascii="Courier New" w:hAnsi="Courier New" w:eastAsia="微软雅黑"/>
@@ -869,6 +1149,7 @@
   <w:style w:type="paragraph" w:customStyle="1" w:styleId="9">
     <w:name w:val="代码-小"/>
     <w:basedOn w:val="7"/>
+    <w:qFormat/>
     <w:uiPriority w:val="0"/>
     <w:rPr>
       <w:sz w:val="15"/>

</xml_diff>

<commit_message>
Add more test result
</commit_message>
<xml_diff>
--- a/Search/GraphSearch/doc/RRT Test result.docx
+++ b/Search/GraphSearch/doc/RRT Test result.docx
@@ -640,8 +640,6 @@
         </w:rPr>
         <w:t>Overly smooth                                     smooth with obstacle avoidance</w:t>
       </w:r>
-      <w:bookmarkStart w:id="0" w:name="_GoBack"/>
-      <w:bookmarkEnd w:id="0"/>
     </w:p>
     <w:p>
       <w:pPr>
@@ -758,6 +756,1117 @@
           <w:lang w:val="en-US" w:eastAsia="zh-CN"/>
         </w:rPr>
       </w:pPr>
+      <w:r>
+        <w:rPr>
+          <w:rFonts w:hint="default" w:ascii="Courier New" w:hAnsi="Courier New" w:cs="Courier New"/>
+          <w:lang w:val="en-US" w:eastAsia="zh-CN"/>
+        </w:rPr>
+        <w:br w:type="page"/>
+      </w:r>
+    </w:p>
+    <w:p>
+      <w:pPr>
+        <w:pStyle w:val="4"/>
+        <w:rPr>
+          <w:rFonts w:hint="eastAsia"/>
+          <w:lang w:val="en-US" w:eastAsia="zh-CN"/>
+        </w:rPr>
+      </w:pPr>
+      <w:r>
+        <w:rPr>
+          <w:rFonts w:hint="eastAsia"/>
+          <w:lang w:val="en-US" w:eastAsia="zh-CN"/>
+        </w:rPr>
+        <w:t>RRT with Vehicle Dynamic Model Simulation</w:t>
+      </w:r>
+    </w:p>
+    <w:p>
+      <w:pPr>
+        <w:rPr>
+          <w:rFonts w:hint="eastAsia"/>
+          <w:lang w:val="en-US" w:eastAsia="zh-CN"/>
+        </w:rPr>
+      </w:pPr>
+      <w:r>
+        <w:rPr>
+          <w:rFonts w:hint="eastAsia"/>
+          <w:lang w:val="en-US" w:eastAsia="zh-CN"/>
+        </w:rPr>
+        <w:t>Vehicle Attribute(Based on Tesla Model S)</w:t>
+      </w:r>
+    </w:p>
+    <w:p>
+      <w:pPr>
+        <w:keepNext w:val="0"/>
+        <w:keepLines w:val="0"/>
+        <w:pageBreakBefore w:val="0"/>
+        <w:widowControl w:val="0"/>
+        <w:kinsoku/>
+        <w:wordWrap/>
+        <w:overflowPunct/>
+        <w:topLinePunct w:val="0"/>
+        <w:autoSpaceDE/>
+        <w:autoSpaceDN/>
+        <w:bidi w:val="0"/>
+        <w:adjustRightInd/>
+        <w:snapToGrid/>
+        <w:spacing w:beforeLines="0" w:afterLines="0" w:line="240" w:lineRule="auto"/>
+        <w:ind w:left="0" w:leftChars="0" w:right="0" w:rightChars="0" w:firstLine="200" w:firstLineChars="100"/>
+        <w:jc w:val="left"/>
+        <w:textAlignment w:val="auto"/>
+        <w:outlineLvl w:val="9"/>
+        <w:rPr>
+          <w:rFonts w:hint="eastAsia" w:ascii="Courier New" w:hAnsi="Courier New"/>
+          <w:sz w:val="20"/>
+        </w:rPr>
+      </w:pPr>
+      <w:r>
+        <w:rPr>
+          <w:rFonts w:hint="eastAsia" w:ascii="Courier New" w:hAnsi="Courier New"/>
+          <w:color w:val="0000C0"/>
+          <w:sz w:val="20"/>
+        </w:rPr>
+        <w:t>Mass</w:t>
+      </w:r>
+      <w:r>
+        <w:rPr>
+          <w:rFonts w:hint="eastAsia" w:ascii="Courier New" w:hAnsi="Courier New"/>
+          <w:color w:val="000000"/>
+          <w:sz w:val="20"/>
+        </w:rPr>
+        <w:t>=2000;</w:t>
+      </w:r>
+      <w:r>
+        <w:rPr>
+          <w:rFonts w:hint="eastAsia" w:ascii="Courier New" w:hAnsi="Courier New"/>
+          <w:color w:val="000000"/>
+          <w:sz w:val="20"/>
+        </w:rPr>
+        <w:tab/>
+      </w:r>
+      <w:r>
+        <w:rPr>
+          <w:rFonts w:hint="eastAsia" w:ascii="Courier New" w:hAnsi="Courier New"/>
+          <w:color w:val="000000"/>
+          <w:sz w:val="20"/>
+        </w:rPr>
+        <w:tab/>
+      </w:r>
+      <w:r>
+        <w:rPr>
+          <w:rFonts w:hint="eastAsia" w:ascii="Courier New" w:hAnsi="Courier New"/>
+          <w:color w:val="3F7F5F"/>
+          <w:sz w:val="20"/>
+        </w:rPr>
+        <w:t>// Kg</w:t>
+      </w:r>
+    </w:p>
+    <w:p>
+      <w:pPr>
+        <w:keepNext w:val="0"/>
+        <w:keepLines w:val="0"/>
+        <w:pageBreakBefore w:val="0"/>
+        <w:widowControl w:val="0"/>
+        <w:kinsoku/>
+        <w:wordWrap/>
+        <w:overflowPunct/>
+        <w:topLinePunct w:val="0"/>
+        <w:autoSpaceDE/>
+        <w:autoSpaceDN/>
+        <w:bidi w:val="0"/>
+        <w:adjustRightInd/>
+        <w:snapToGrid/>
+        <w:spacing w:beforeLines="0" w:afterLines="0" w:line="240" w:lineRule="auto"/>
+        <w:ind w:left="0" w:leftChars="0" w:right="0" w:rightChars="0" w:firstLine="200" w:firstLineChars="100"/>
+        <w:jc w:val="left"/>
+        <w:textAlignment w:val="auto"/>
+        <w:outlineLvl w:val="9"/>
+        <w:rPr>
+          <w:rFonts w:hint="eastAsia" w:ascii="Courier New" w:hAnsi="Courier New"/>
+          <w:sz w:val="20"/>
+        </w:rPr>
+      </w:pPr>
+      <w:r>
+        <w:rPr>
+          <w:rFonts w:hint="eastAsia" w:ascii="Courier New" w:hAnsi="Courier New"/>
+          <w:color w:val="0000C0"/>
+          <w:sz w:val="20"/>
+        </w:rPr>
+        <w:t>Friction</w:t>
+      </w:r>
+      <w:r>
+        <w:rPr>
+          <w:rFonts w:hint="eastAsia" w:ascii="Courier New" w:hAnsi="Courier New"/>
+          <w:color w:val="000000"/>
+          <w:sz w:val="20"/>
+        </w:rPr>
+        <w:t>=0.05;</w:t>
+      </w:r>
+      <w:r>
+        <w:rPr>
+          <w:rFonts w:hint="eastAsia" w:ascii="Courier New" w:hAnsi="Courier New"/>
+          <w:color w:val="000000"/>
+          <w:sz w:val="20"/>
+        </w:rPr>
+        <w:tab/>
+      </w:r>
+      <w:r>
+        <w:rPr>
+          <w:rFonts w:hint="eastAsia" w:ascii="Courier New" w:hAnsi="Courier New"/>
+          <w:color w:val="3F7F5F"/>
+          <w:sz w:val="20"/>
+        </w:rPr>
+        <w:t>// Dry concrete road</w:t>
+      </w:r>
+    </w:p>
+    <w:p>
+      <w:pPr>
+        <w:keepNext w:val="0"/>
+        <w:keepLines w:val="0"/>
+        <w:pageBreakBefore w:val="0"/>
+        <w:widowControl w:val="0"/>
+        <w:kinsoku/>
+        <w:wordWrap/>
+        <w:overflowPunct/>
+        <w:topLinePunct w:val="0"/>
+        <w:autoSpaceDE/>
+        <w:autoSpaceDN/>
+        <w:bidi w:val="0"/>
+        <w:adjustRightInd/>
+        <w:snapToGrid/>
+        <w:spacing w:beforeLines="0" w:afterLines="0" w:line="240" w:lineRule="auto"/>
+        <w:ind w:left="0" w:leftChars="0" w:right="0" w:rightChars="0" w:firstLine="200" w:firstLineChars="100"/>
+        <w:jc w:val="left"/>
+        <w:textAlignment w:val="auto"/>
+        <w:outlineLvl w:val="9"/>
+        <w:rPr>
+          <w:rFonts w:hint="eastAsia" w:ascii="Courier New" w:hAnsi="Courier New"/>
+          <w:sz w:val="20"/>
+        </w:rPr>
+      </w:pPr>
+      <w:r>
+        <w:rPr>
+          <w:rFonts w:hint="eastAsia" w:ascii="Courier New" w:hAnsi="Courier New"/>
+          <w:color w:val="0000C0"/>
+          <w:sz w:val="20"/>
+        </w:rPr>
+        <w:t>Resistance</w:t>
+      </w:r>
+      <w:r>
+        <w:rPr>
+          <w:rFonts w:hint="eastAsia" w:ascii="Courier New" w:hAnsi="Courier New"/>
+          <w:color w:val="000000"/>
+          <w:sz w:val="20"/>
+        </w:rPr>
+        <w:t>=0.05;</w:t>
+      </w:r>
+      <w:r>
+        <w:rPr>
+          <w:rFonts w:hint="eastAsia" w:ascii="Courier New" w:hAnsi="Courier New"/>
+          <w:color w:val="000000"/>
+          <w:sz w:val="20"/>
+        </w:rPr>
+        <w:tab/>
+      </w:r>
+      <w:r>
+        <w:rPr>
+          <w:rFonts w:hint="eastAsia" w:ascii="Courier New" w:hAnsi="Courier New"/>
+          <w:color w:val="3F7F5F"/>
+          <w:sz w:val="20"/>
+        </w:rPr>
+        <w:t>// Neglect the wind resistance</w:t>
+      </w:r>
+    </w:p>
+    <w:p>
+      <w:pPr>
+        <w:keepNext w:val="0"/>
+        <w:keepLines w:val="0"/>
+        <w:pageBreakBefore w:val="0"/>
+        <w:widowControl w:val="0"/>
+        <w:kinsoku/>
+        <w:wordWrap/>
+        <w:overflowPunct/>
+        <w:topLinePunct w:val="0"/>
+        <w:autoSpaceDE/>
+        <w:autoSpaceDN/>
+        <w:bidi w:val="0"/>
+        <w:adjustRightInd/>
+        <w:snapToGrid/>
+        <w:spacing w:beforeLines="0" w:afterLines="0" w:line="240" w:lineRule="auto"/>
+        <w:ind w:left="0" w:leftChars="0" w:right="0" w:rightChars="0" w:firstLine="200" w:firstLineChars="100"/>
+        <w:jc w:val="left"/>
+        <w:textAlignment w:val="auto"/>
+        <w:outlineLvl w:val="9"/>
+        <w:rPr>
+          <w:rFonts w:hint="eastAsia" w:ascii="Courier New" w:hAnsi="Courier New"/>
+          <w:sz w:val="20"/>
+        </w:rPr>
+      </w:pPr>
+      <w:r>
+        <w:rPr>
+          <w:rFonts w:hint="eastAsia" w:ascii="Courier New" w:hAnsi="Courier New"/>
+          <w:color w:val="0000C0"/>
+          <w:sz w:val="20"/>
+        </w:rPr>
+        <w:t>MaxSpeed</w:t>
+      </w:r>
+      <w:r>
+        <w:rPr>
+          <w:rFonts w:hint="eastAsia" w:ascii="Courier New" w:hAnsi="Courier New"/>
+          <w:color w:val="000000"/>
+          <w:sz w:val="20"/>
+        </w:rPr>
+        <w:t>= 58;</w:t>
+      </w:r>
+      <w:r>
+        <w:rPr>
+          <w:rFonts w:hint="eastAsia" w:ascii="Courier New" w:hAnsi="Courier New"/>
+          <w:color w:val="000000"/>
+          <w:sz w:val="20"/>
+        </w:rPr>
+        <w:tab/>
+      </w:r>
+      <w:r>
+        <w:rPr>
+          <w:rFonts w:hint="eastAsia" w:ascii="Courier New" w:hAnsi="Courier New"/>
+          <w:color w:val="3F7F5F"/>
+          <w:sz w:val="20"/>
+        </w:rPr>
+        <w:t>// 130mph,208 km/h</w:t>
+      </w:r>
+    </w:p>
+    <w:p>
+      <w:pPr>
+        <w:keepNext w:val="0"/>
+        <w:keepLines w:val="0"/>
+        <w:pageBreakBefore w:val="0"/>
+        <w:widowControl w:val="0"/>
+        <w:kinsoku/>
+        <w:wordWrap/>
+        <w:overflowPunct/>
+        <w:topLinePunct w:val="0"/>
+        <w:autoSpaceDE/>
+        <w:autoSpaceDN/>
+        <w:bidi w:val="0"/>
+        <w:adjustRightInd/>
+        <w:snapToGrid/>
+        <w:spacing w:beforeLines="0" w:afterLines="0" w:line="240" w:lineRule="auto"/>
+        <w:ind w:left="0" w:leftChars="0" w:right="0" w:rightChars="0" w:firstLine="200" w:firstLineChars="100"/>
+        <w:jc w:val="left"/>
+        <w:textAlignment w:val="auto"/>
+        <w:outlineLvl w:val="9"/>
+        <w:rPr>
+          <w:rFonts w:hint="eastAsia" w:ascii="Courier New" w:hAnsi="Courier New"/>
+          <w:sz w:val="20"/>
+        </w:rPr>
+      </w:pPr>
+      <w:r>
+        <w:rPr>
+          <w:rFonts w:hint="eastAsia" w:ascii="Courier New" w:hAnsi="Courier New"/>
+          <w:color w:val="0000C0"/>
+          <w:sz w:val="20"/>
+        </w:rPr>
+        <w:t>MaxForce</w:t>
+      </w:r>
+      <w:r>
+        <w:rPr>
+          <w:rFonts w:hint="eastAsia" w:ascii="Courier New" w:hAnsi="Courier New"/>
+          <w:color w:val="000000"/>
+          <w:sz w:val="20"/>
+        </w:rPr>
+        <w:t>= 9793;</w:t>
+      </w:r>
+      <w:r>
+        <w:rPr>
+          <w:rFonts w:hint="eastAsia" w:ascii="Courier New" w:hAnsi="Courier New"/>
+          <w:color w:val="000000"/>
+          <w:sz w:val="20"/>
+        </w:rPr>
+        <w:tab/>
+      </w:r>
+      <w:r>
+        <w:rPr>
+          <w:rFonts w:hint="eastAsia" w:ascii="Courier New" w:hAnsi="Courier New"/>
+          <w:color w:val="3F7F5F"/>
+          <w:sz w:val="20"/>
+        </w:rPr>
+        <w:t>//</w:t>
+      </w:r>
+    </w:p>
+    <w:p>
+      <w:pPr>
+        <w:keepNext w:val="0"/>
+        <w:keepLines w:val="0"/>
+        <w:pageBreakBefore w:val="0"/>
+        <w:widowControl w:val="0"/>
+        <w:kinsoku/>
+        <w:wordWrap/>
+        <w:overflowPunct/>
+        <w:topLinePunct w:val="0"/>
+        <w:autoSpaceDE/>
+        <w:autoSpaceDN/>
+        <w:bidi w:val="0"/>
+        <w:adjustRightInd/>
+        <w:snapToGrid/>
+        <w:spacing w:line="240" w:lineRule="auto"/>
+        <w:ind w:left="0" w:leftChars="0" w:right="0" w:rightChars="0" w:firstLine="200" w:firstLineChars="100"/>
+        <w:textAlignment w:val="auto"/>
+        <w:outlineLvl w:val="9"/>
+        <w:rPr>
+          <w:rFonts w:hint="eastAsia" w:ascii="Courier New" w:hAnsi="Courier New" w:cs="Courier New"/>
+          <w:lang w:val="en-US" w:eastAsia="zh-CN"/>
+        </w:rPr>
+      </w:pPr>
+      <w:r>
+        <w:rPr>
+          <w:rFonts w:hint="eastAsia" w:ascii="Courier New" w:hAnsi="Courier New"/>
+          <w:color w:val="0000C0"/>
+          <w:sz w:val="20"/>
+        </w:rPr>
+        <w:t>MaxPowerOutput</w:t>
+      </w:r>
+      <w:r>
+        <w:rPr>
+          <w:rFonts w:hint="eastAsia" w:ascii="Courier New" w:hAnsi="Courier New"/>
+          <w:color w:val="000000"/>
+          <w:sz w:val="20"/>
+        </w:rPr>
+        <w:t>=568000;</w:t>
+      </w:r>
+    </w:p>
+    <w:p>
+      <w:pPr>
+        <w:keepNext w:val="0"/>
+        <w:keepLines w:val="0"/>
+        <w:pageBreakBefore w:val="0"/>
+        <w:widowControl w:val="0"/>
+        <w:kinsoku/>
+        <w:wordWrap/>
+        <w:overflowPunct/>
+        <w:topLinePunct w:val="0"/>
+        <w:autoSpaceDE/>
+        <w:autoSpaceDN/>
+        <w:bidi w:val="0"/>
+        <w:adjustRightInd/>
+        <w:snapToGrid/>
+        <w:spacing w:beforeLines="0" w:afterLines="0" w:line="240" w:lineRule="auto"/>
+        <w:ind w:left="0" w:leftChars="0" w:right="0" w:rightChars="0" w:firstLine="200" w:firstLineChars="100"/>
+        <w:jc w:val="left"/>
+        <w:textAlignment w:val="auto"/>
+        <w:outlineLvl w:val="9"/>
+        <w:rPr>
+          <w:rFonts w:hint="eastAsia" w:ascii="Courier New" w:hAnsi="Courier New"/>
+          <w:sz w:val="20"/>
+        </w:rPr>
+      </w:pPr>
+      <w:r>
+        <w:rPr>
+          <w:rFonts w:hint="eastAsia" w:ascii="Courier New" w:hAnsi="Courier New"/>
+          <w:color w:val="0000C0"/>
+          <w:sz w:val="20"/>
+        </w:rPr>
+        <w:t>Length</w:t>
+      </w:r>
+      <w:r>
+        <w:rPr>
+          <w:rFonts w:hint="eastAsia" w:ascii="Courier New" w:hAnsi="Courier New"/>
+          <w:color w:val="000000"/>
+          <w:sz w:val="20"/>
+        </w:rPr>
+        <w:t>=4.5;</w:t>
+      </w:r>
+      <w:r>
+        <w:rPr>
+          <w:rFonts w:hint="eastAsia" w:ascii="Courier New" w:hAnsi="Courier New"/>
+          <w:color w:val="000000"/>
+          <w:sz w:val="20"/>
+        </w:rPr>
+        <w:tab/>
+      </w:r>
+      <w:r>
+        <w:rPr>
+          <w:rFonts w:hint="eastAsia" w:ascii="Courier New" w:hAnsi="Courier New"/>
+          <w:color w:val="3F7F5F"/>
+          <w:sz w:val="20"/>
+        </w:rPr>
+        <w:t>// 4.5m</w:t>
+      </w:r>
+    </w:p>
+    <w:p>
+      <w:pPr>
+        <w:keepNext w:val="0"/>
+        <w:keepLines w:val="0"/>
+        <w:pageBreakBefore w:val="0"/>
+        <w:widowControl w:val="0"/>
+        <w:kinsoku/>
+        <w:wordWrap/>
+        <w:overflowPunct/>
+        <w:topLinePunct w:val="0"/>
+        <w:autoSpaceDE/>
+        <w:autoSpaceDN/>
+        <w:bidi w:val="0"/>
+        <w:adjustRightInd/>
+        <w:snapToGrid/>
+        <w:spacing w:beforeLines="0" w:afterLines="0" w:line="240" w:lineRule="auto"/>
+        <w:ind w:left="0" w:leftChars="0" w:right="0" w:rightChars="0" w:firstLine="200" w:firstLineChars="100"/>
+        <w:jc w:val="left"/>
+        <w:textAlignment w:val="auto"/>
+        <w:outlineLvl w:val="9"/>
+        <w:rPr>
+          <w:rFonts w:hint="eastAsia" w:ascii="Courier New" w:hAnsi="Courier New"/>
+          <w:sz w:val="20"/>
+        </w:rPr>
+      </w:pPr>
+      <w:r>
+        <w:rPr>
+          <w:rFonts w:hint="eastAsia" w:ascii="Courier New" w:hAnsi="Courier New"/>
+          <w:color w:val="0000C0"/>
+          <w:sz w:val="20"/>
+        </w:rPr>
+        <w:t>Width</w:t>
+      </w:r>
+      <w:r>
+        <w:rPr>
+          <w:rFonts w:hint="eastAsia" w:ascii="Courier New" w:hAnsi="Courier New"/>
+          <w:color w:val="000000"/>
+          <w:sz w:val="20"/>
+        </w:rPr>
+        <w:t>=1.9;</w:t>
+      </w:r>
+      <w:r>
+        <w:rPr>
+          <w:rFonts w:hint="eastAsia" w:ascii="Courier New" w:hAnsi="Courier New"/>
+          <w:color w:val="000000"/>
+          <w:sz w:val="20"/>
+        </w:rPr>
+        <w:tab/>
+      </w:r>
+      <w:r>
+        <w:rPr>
+          <w:rFonts w:hint="eastAsia" w:ascii="Courier New" w:hAnsi="Courier New"/>
+          <w:color w:val="3F7F5F"/>
+          <w:sz w:val="20"/>
+        </w:rPr>
+        <w:t>// 1.9m</w:t>
+      </w:r>
+    </w:p>
+    <w:p>
+      <w:pPr>
+        <w:keepNext w:val="0"/>
+        <w:keepLines w:val="0"/>
+        <w:pageBreakBefore w:val="0"/>
+        <w:widowControl w:val="0"/>
+        <w:kinsoku/>
+        <w:wordWrap/>
+        <w:overflowPunct/>
+        <w:topLinePunct w:val="0"/>
+        <w:autoSpaceDE/>
+        <w:autoSpaceDN/>
+        <w:bidi w:val="0"/>
+        <w:adjustRightInd/>
+        <w:snapToGrid/>
+        <w:spacing w:beforeLines="0" w:afterLines="0" w:line="240" w:lineRule="auto"/>
+        <w:ind w:left="0" w:leftChars="0" w:right="0" w:rightChars="0" w:firstLine="200" w:firstLineChars="100"/>
+        <w:jc w:val="left"/>
+        <w:textAlignment w:val="auto"/>
+        <w:outlineLvl w:val="9"/>
+        <w:rPr>
+          <w:rFonts w:hint="eastAsia" w:ascii="Courier New" w:hAnsi="Courier New"/>
+          <w:sz w:val="20"/>
+        </w:rPr>
+      </w:pPr>
+      <w:r>
+        <w:rPr>
+          <w:rFonts w:hint="eastAsia" w:ascii="Courier New" w:hAnsi="Courier New"/>
+          <w:color w:val="0000C0"/>
+          <w:sz w:val="20"/>
+        </w:rPr>
+        <w:t>TireCoefFront</w:t>
+      </w:r>
+      <w:r>
+        <w:rPr>
+          <w:rFonts w:hint="eastAsia" w:ascii="Courier New" w:hAnsi="Courier New"/>
+          <w:color w:val="000000"/>
+          <w:sz w:val="20"/>
+        </w:rPr>
+        <w:t>=1.5E5;</w:t>
+      </w:r>
+      <w:r>
+        <w:rPr>
+          <w:rFonts w:hint="eastAsia" w:ascii="Courier New" w:hAnsi="Courier New"/>
+          <w:color w:val="000000"/>
+          <w:sz w:val="20"/>
+        </w:rPr>
+        <w:tab/>
+      </w:r>
+      <w:r>
+        <w:rPr>
+          <w:rFonts w:hint="eastAsia" w:ascii="Courier New" w:hAnsi="Courier New"/>
+          <w:color w:val="3F7F5F"/>
+          <w:sz w:val="20"/>
+        </w:rPr>
+        <w:t>// 0.25 N/N/degree</w:t>
+      </w:r>
+    </w:p>
+    <w:p>
+      <w:pPr>
+        <w:keepNext w:val="0"/>
+        <w:keepLines w:val="0"/>
+        <w:pageBreakBefore w:val="0"/>
+        <w:widowControl w:val="0"/>
+        <w:kinsoku/>
+        <w:wordWrap/>
+        <w:overflowPunct/>
+        <w:topLinePunct w:val="0"/>
+        <w:autoSpaceDE/>
+        <w:autoSpaceDN/>
+        <w:bidi w:val="0"/>
+        <w:adjustRightInd/>
+        <w:snapToGrid/>
+        <w:spacing w:beforeLines="0" w:afterLines="0" w:line="240" w:lineRule="auto"/>
+        <w:ind w:left="0" w:leftChars="0" w:right="0" w:rightChars="0" w:firstLine="200" w:firstLineChars="100"/>
+        <w:jc w:val="left"/>
+        <w:textAlignment w:val="auto"/>
+        <w:outlineLvl w:val="9"/>
+        <w:rPr>
+          <w:rFonts w:hint="eastAsia" w:ascii="Courier New" w:hAnsi="Courier New"/>
+          <w:sz w:val="20"/>
+        </w:rPr>
+      </w:pPr>
+      <w:r>
+        <w:rPr>
+          <w:rFonts w:hint="eastAsia" w:ascii="Courier New" w:hAnsi="Courier New"/>
+          <w:color w:val="0000C0"/>
+          <w:sz w:val="20"/>
+        </w:rPr>
+        <w:t>TireCoefRear</w:t>
+      </w:r>
+      <w:r>
+        <w:rPr>
+          <w:rFonts w:hint="eastAsia" w:ascii="Courier New" w:hAnsi="Courier New"/>
+          <w:color w:val="000000"/>
+          <w:sz w:val="20"/>
+        </w:rPr>
+        <w:t xml:space="preserve"> =4E4;</w:t>
+      </w:r>
+      <w:r>
+        <w:rPr>
+          <w:rFonts w:hint="eastAsia" w:ascii="Courier New" w:hAnsi="Courier New"/>
+          <w:color w:val="000000"/>
+          <w:sz w:val="20"/>
+        </w:rPr>
+        <w:tab/>
+      </w:r>
+      <w:r>
+        <w:rPr>
+          <w:rFonts w:hint="eastAsia" w:ascii="Courier New" w:hAnsi="Courier New"/>
+          <w:color w:val="3F7F5F"/>
+          <w:sz w:val="20"/>
+        </w:rPr>
+        <w:t>// 0.25 N/N/degree</w:t>
+      </w:r>
+    </w:p>
+    <w:p>
+      <w:pPr>
+        <w:keepNext w:val="0"/>
+        <w:keepLines w:val="0"/>
+        <w:pageBreakBefore w:val="0"/>
+        <w:widowControl w:val="0"/>
+        <w:kinsoku/>
+        <w:wordWrap/>
+        <w:overflowPunct/>
+        <w:topLinePunct w:val="0"/>
+        <w:autoSpaceDE/>
+        <w:autoSpaceDN/>
+        <w:bidi w:val="0"/>
+        <w:adjustRightInd/>
+        <w:snapToGrid/>
+        <w:spacing w:beforeLines="0" w:afterLines="0" w:line="240" w:lineRule="auto"/>
+        <w:ind w:left="0" w:leftChars="0" w:right="0" w:rightChars="0" w:firstLine="200" w:firstLineChars="100"/>
+        <w:jc w:val="left"/>
+        <w:textAlignment w:val="auto"/>
+        <w:outlineLvl w:val="9"/>
+        <w:rPr>
+          <w:rFonts w:hint="eastAsia" w:ascii="Courier New" w:hAnsi="Courier New"/>
+          <w:sz w:val="20"/>
+        </w:rPr>
+      </w:pPr>
+      <w:r>
+        <w:rPr>
+          <w:rFonts w:hint="eastAsia" w:ascii="Courier New" w:hAnsi="Courier New"/>
+          <w:color w:val="0000C0"/>
+          <w:sz w:val="20"/>
+        </w:rPr>
+        <w:t>Inertia</w:t>
+      </w:r>
+      <w:r>
+        <w:rPr>
+          <w:rFonts w:hint="eastAsia" w:ascii="Courier New" w:hAnsi="Courier New"/>
+          <w:color w:val="000000"/>
+          <w:sz w:val="20"/>
+        </w:rPr>
+        <w:t>= 1/12.0*</w:t>
+      </w:r>
+      <w:r>
+        <w:rPr>
+          <w:rFonts w:hint="eastAsia" w:ascii="Courier New" w:hAnsi="Courier New"/>
+          <w:color w:val="005032"/>
+          <w:sz w:val="20"/>
+        </w:rPr>
+        <w:t>Car</w:t>
+      </w:r>
+      <w:r>
+        <w:rPr>
+          <w:rFonts w:hint="eastAsia" w:ascii="Courier New" w:hAnsi="Courier New"/>
+          <w:color w:val="000000"/>
+          <w:sz w:val="20"/>
+        </w:rPr>
+        <w:t>::getMass()*(</w:t>
+      </w:r>
+      <w:r>
+        <w:rPr>
+          <w:rFonts w:hint="eastAsia" w:ascii="Courier New" w:hAnsi="Courier New"/>
+          <w:color w:val="0000C0"/>
+          <w:sz w:val="20"/>
+        </w:rPr>
+        <w:t>Length</w:t>
+      </w:r>
+      <w:r>
+        <w:rPr>
+          <w:rFonts w:hint="eastAsia" w:ascii="Courier New" w:hAnsi="Courier New"/>
+          <w:color w:val="000000"/>
+          <w:sz w:val="20"/>
+        </w:rPr>
+        <w:t>*</w:t>
+      </w:r>
+      <w:r>
+        <w:rPr>
+          <w:rFonts w:hint="eastAsia" w:ascii="Courier New" w:hAnsi="Courier New"/>
+          <w:color w:val="0000C0"/>
+          <w:sz w:val="20"/>
+        </w:rPr>
+        <w:t>Length</w:t>
+      </w:r>
+      <w:r>
+        <w:rPr>
+          <w:rFonts w:hint="eastAsia" w:ascii="Courier New" w:hAnsi="Courier New"/>
+          <w:color w:val="000000"/>
+          <w:sz w:val="20"/>
+        </w:rPr>
+        <w:t>+</w:t>
+      </w:r>
+      <w:r>
+        <w:rPr>
+          <w:rFonts w:hint="eastAsia" w:ascii="Courier New" w:hAnsi="Courier New"/>
+          <w:color w:val="0000C0"/>
+          <w:sz w:val="20"/>
+        </w:rPr>
+        <w:t>Width</w:t>
+      </w:r>
+      <w:r>
+        <w:rPr>
+          <w:rFonts w:hint="eastAsia" w:ascii="Courier New" w:hAnsi="Courier New"/>
+          <w:color w:val="000000"/>
+          <w:sz w:val="20"/>
+        </w:rPr>
+        <w:t>*</w:t>
+      </w:r>
+      <w:r>
+        <w:rPr>
+          <w:rFonts w:hint="eastAsia" w:ascii="Courier New" w:hAnsi="Courier New"/>
+          <w:color w:val="0000C0"/>
+          <w:sz w:val="20"/>
+        </w:rPr>
+        <w:t>Width</w:t>
+      </w:r>
+      <w:r>
+        <w:rPr>
+          <w:rFonts w:hint="eastAsia" w:ascii="Courier New" w:hAnsi="Courier New"/>
+          <w:color w:val="000000"/>
+          <w:sz w:val="20"/>
+        </w:rPr>
+        <w:t>);</w:t>
+      </w:r>
+    </w:p>
+    <w:p>
+      <w:pPr>
+        <w:keepNext w:val="0"/>
+        <w:keepLines w:val="0"/>
+        <w:pageBreakBefore w:val="0"/>
+        <w:widowControl w:val="0"/>
+        <w:kinsoku/>
+        <w:wordWrap/>
+        <w:overflowPunct/>
+        <w:topLinePunct w:val="0"/>
+        <w:autoSpaceDE/>
+        <w:autoSpaceDN/>
+        <w:bidi w:val="0"/>
+        <w:adjustRightInd/>
+        <w:snapToGrid/>
+        <w:spacing w:line="240" w:lineRule="auto"/>
+        <w:ind w:left="0" w:leftChars="0" w:right="0" w:rightChars="0" w:firstLine="200" w:firstLineChars="100"/>
+        <w:textAlignment w:val="auto"/>
+        <w:outlineLvl w:val="9"/>
+        <w:rPr>
+          <w:rFonts w:hint="eastAsia" w:ascii="Courier New" w:hAnsi="Courier New"/>
+          <w:color w:val="3F7F5F"/>
+          <w:sz w:val="20"/>
+        </w:rPr>
+      </w:pPr>
+      <w:r>
+        <w:rPr>
+          <w:rFonts w:hint="eastAsia" w:ascii="Courier New" w:hAnsi="Courier New"/>
+          <w:color w:val="0000C0"/>
+          <w:sz w:val="20"/>
+        </w:rPr>
+        <w:t>TireRadius</w:t>
+      </w:r>
+      <w:r>
+        <w:rPr>
+          <w:rFonts w:hint="eastAsia" w:ascii="Courier New" w:hAnsi="Courier New"/>
+          <w:color w:val="000000"/>
+          <w:sz w:val="20"/>
+        </w:rPr>
+        <w:t>= 0.35;</w:t>
+      </w:r>
+      <w:r>
+        <w:rPr>
+          <w:rFonts w:hint="eastAsia" w:ascii="Courier New" w:hAnsi="Courier New"/>
+          <w:color w:val="000000"/>
+          <w:sz w:val="20"/>
+        </w:rPr>
+        <w:tab/>
+      </w:r>
+      <w:r>
+        <w:rPr>
+          <w:rFonts w:hint="eastAsia" w:ascii="Courier New" w:hAnsi="Courier New"/>
+          <w:color w:val="3F7F5F"/>
+          <w:sz w:val="20"/>
+        </w:rPr>
+        <w:t>//0.35m</w:t>
+      </w:r>
+    </w:p>
+    <w:p>
+      <w:pPr>
+        <w:rPr>
+          <w:rFonts w:hint="eastAsia" w:ascii="Courier New" w:hAnsi="Courier New"/>
+          <w:color w:val="3F7F5F"/>
+          <w:sz w:val="20"/>
+        </w:rPr>
+      </w:pPr>
+    </w:p>
+    <w:p>
+      <w:pPr>
+        <w:rPr>
+          <w:rFonts w:hint="eastAsia" w:ascii="Courier New" w:hAnsi="Courier New" w:eastAsia="微软雅黑"/>
+          <w:color w:val="auto"/>
+          <w:sz w:val="18"/>
+          <w:szCs w:val="18"/>
+          <w:lang w:val="en-US" w:eastAsia="zh-CN"/>
+        </w:rPr>
+      </w:pPr>
+      <w:r>
+        <w:rPr>
+          <w:rFonts w:hint="eastAsia" w:ascii="Courier New" w:hAnsi="Courier New"/>
+          <w:color w:val="auto"/>
+          <w:sz w:val="18"/>
+          <w:szCs w:val="18"/>
+          <w:lang w:val="en-US" w:eastAsia="zh-CN"/>
+        </w:rPr>
+        <w:t>Speed=1m/s,period=0.2s,Scale=22,</w:t>
+      </w:r>
+      <w:r>
+        <w:rPr>
+          <w:rFonts w:hint="eastAsia" w:ascii="Courier New" w:hAnsi="Courier New"/>
+          <w:color w:val="auto"/>
+          <w:sz w:val="18"/>
+          <w:szCs w:val="18"/>
+          <w:lang w:val="en-US" w:eastAsia="zh-CN"/>
+        </w:rPr>
+        <w:t>trials=</w:t>
+      </w:r>
+      <w:r>
+        <w:rPr>
+          <w:rFonts w:hint="eastAsia" w:ascii="Courier New" w:hAnsi="Courier New"/>
+          <w:color w:val="auto"/>
+          <w:sz w:val="18"/>
+          <w:szCs w:val="18"/>
+          <w:lang w:val="en-US" w:eastAsia="zh-CN"/>
+        </w:rPr>
+        <w:t xml:space="preserve">5000      </w:t>
+      </w:r>
+      <w:r>
+        <w:rPr>
+          <w:rFonts w:hint="eastAsia" w:ascii="Courier New" w:hAnsi="Courier New"/>
+          <w:color w:val="auto"/>
+          <w:sz w:val="18"/>
+          <w:szCs w:val="18"/>
+          <w:lang w:val="en-US" w:eastAsia="zh-CN"/>
+        </w:rPr>
+        <w:t xml:space="preserve">Speed=4m/s,period=0.1s,Scale=100,trials=5000 </w:t>
+      </w:r>
+    </w:p>
+    <w:p>
+      <w:pPr>
+        <w:rPr>
+          <w:rFonts w:hint="default" w:ascii="Courier New" w:hAnsi="Courier New"/>
+          <w:color w:val="3F7F5F"/>
+          <w:sz w:val="20"/>
+          <w:lang w:val="en-US" w:eastAsia="zh-CN"/>
+        </w:rPr>
+      </w:pPr>
+      <w:r>
+        <w:rPr>
+          <w:rFonts w:hint="default" w:ascii="Courier New" w:hAnsi="Courier New"/>
+          <w:color w:val="3F7F5F"/>
+          <w:sz w:val="20"/>
+          <w:lang w:val="en-US" w:eastAsia="zh-CN"/>
+        </w:rPr>
+        <w:drawing>
+          <wp:inline distT="0" distB="0" distL="114300" distR="114300">
+            <wp:extent cx="3175000" cy="1784350"/>
+            <wp:effectExtent l="0" t="0" r="0" b="6350"/>
+            <wp:docPr id="11" name="图片 11" descr="RRT_Vehicle_Search_Result"/>
+            <wp:cNvGraphicFramePr>
+              <a:graphicFrameLocks xmlns:a="http://schemas.openxmlformats.org/drawingml/2006/main" noChangeAspect="1"/>
+            </wp:cNvGraphicFramePr>
+            <a:graphic xmlns:a="http://schemas.openxmlformats.org/drawingml/2006/main">
+              <a:graphicData uri="http://schemas.openxmlformats.org/drawingml/2006/picture">
+                <pic:pic xmlns:pic="http://schemas.openxmlformats.org/drawingml/2006/picture">
+                  <pic:nvPicPr>
+                    <pic:cNvPr id="11" name="图片 11" descr="RRT_Vehicle_Search_Result"/>
+                    <pic:cNvPicPr>
+                      <a:picLocks noChangeAspect="1"/>
+                    </pic:cNvPicPr>
+                  </pic:nvPicPr>
+                  <pic:blipFill>
+                    <a:blip r:embed="rId13"/>
+                    <a:stretch>
+                      <a:fillRect/>
+                    </a:stretch>
+                  </pic:blipFill>
+                  <pic:spPr>
+                    <a:xfrm>
+                      <a:off x="0" y="0"/>
+                      <a:ext cx="3175000" cy="1784350"/>
+                    </a:xfrm>
+                    <a:prstGeom prst="rect">
+                      <a:avLst/>
+                    </a:prstGeom>
+                  </pic:spPr>
+                </pic:pic>
+              </a:graphicData>
+            </a:graphic>
+          </wp:inline>
+        </w:drawing>
+      </w:r>
+      <w:r>
+        <w:rPr>
+          <w:rFonts w:hint="eastAsia" w:ascii="Courier New" w:hAnsi="Courier New"/>
+          <w:color w:val="3F7F5F"/>
+          <w:sz w:val="20"/>
+          <w:lang w:val="en-US" w:eastAsia="zh-CN"/>
+        </w:rPr>
+        <w:t xml:space="preserve">  </w:t>
+      </w:r>
+      <w:r>
+        <w:rPr>
+          <w:rFonts w:hint="default" w:ascii="Courier New" w:hAnsi="Courier New"/>
+          <w:color w:val="3F7F5F"/>
+          <w:sz w:val="20"/>
+          <w:lang w:val="en-US" w:eastAsia="zh-CN"/>
+        </w:rPr>
+        <w:drawing>
+          <wp:inline distT="0" distB="0" distL="114300" distR="114300">
+            <wp:extent cx="3175000" cy="1783715"/>
+            <wp:effectExtent l="0" t="0" r="0" b="6985"/>
+            <wp:docPr id="12" name="图片 12" descr="RRT_Vehicle_Search_Result-2"/>
+            <wp:cNvGraphicFramePr>
+              <a:graphicFrameLocks xmlns:a="http://schemas.openxmlformats.org/drawingml/2006/main" noChangeAspect="1"/>
+            </wp:cNvGraphicFramePr>
+            <a:graphic xmlns:a="http://schemas.openxmlformats.org/drawingml/2006/main">
+              <a:graphicData uri="http://schemas.openxmlformats.org/drawingml/2006/picture">
+                <pic:pic xmlns:pic="http://schemas.openxmlformats.org/drawingml/2006/picture">
+                  <pic:nvPicPr>
+                    <pic:cNvPr id="12" name="图片 12" descr="RRT_Vehicle_Search_Result-2"/>
+                    <pic:cNvPicPr>
+                      <a:picLocks noChangeAspect="1"/>
+                    </pic:cNvPicPr>
+                  </pic:nvPicPr>
+                  <pic:blipFill>
+                    <a:blip r:embed="rId14"/>
+                    <a:stretch>
+                      <a:fillRect/>
+                    </a:stretch>
+                  </pic:blipFill>
+                  <pic:spPr>
+                    <a:xfrm>
+                      <a:off x="0" y="0"/>
+                      <a:ext cx="3175000" cy="1783715"/>
+                    </a:xfrm>
+                    <a:prstGeom prst="rect">
+                      <a:avLst/>
+                    </a:prstGeom>
+                  </pic:spPr>
+                </pic:pic>
+              </a:graphicData>
+            </a:graphic>
+          </wp:inline>
+        </w:drawing>
+      </w:r>
+    </w:p>
+    <w:p>
+      <w:pPr>
+        <w:rPr>
+          <w:rFonts w:hint="eastAsia" w:ascii="Courier New" w:hAnsi="Courier New"/>
+          <w:color w:val="auto"/>
+          <w:sz w:val="18"/>
+          <w:szCs w:val="18"/>
+          <w:lang w:val="en-US" w:eastAsia="zh-CN"/>
+        </w:rPr>
+      </w:pPr>
+    </w:p>
+    <w:p>
+      <w:pPr>
+        <w:rPr>
+          <w:rFonts w:hint="eastAsia" w:ascii="Courier New" w:hAnsi="Courier New"/>
+          <w:color w:val="auto"/>
+          <w:sz w:val="18"/>
+          <w:szCs w:val="18"/>
+          <w:lang w:val="en-US" w:eastAsia="zh-CN"/>
+        </w:rPr>
+      </w:pPr>
+      <w:r>
+        <w:rPr>
+          <w:rFonts w:hint="eastAsia" w:ascii="Courier New" w:hAnsi="Courier New"/>
+          <w:color w:val="auto"/>
+          <w:sz w:val="18"/>
+          <w:szCs w:val="18"/>
+          <w:lang w:val="en-US" w:eastAsia="zh-CN"/>
+        </w:rPr>
+        <w:t>Speed=8m/s,period=0.1s,Scale=200,trials=5000   Speed=4m/s,period=0.1s,Scale=5</w:t>
+      </w:r>
+      <w:bookmarkStart w:id="0" w:name="_GoBack"/>
+      <w:bookmarkEnd w:id="0"/>
+      <w:r>
+        <w:rPr>
+          <w:rFonts w:hint="eastAsia" w:ascii="Courier New" w:hAnsi="Courier New"/>
+          <w:color w:val="auto"/>
+          <w:sz w:val="18"/>
+          <w:szCs w:val="18"/>
+          <w:lang w:val="en-US" w:eastAsia="zh-CN"/>
+        </w:rPr>
+        <w:t xml:space="preserve">00,trials=5000 </w:t>
+      </w:r>
+    </w:p>
+    <w:p>
+      <w:pPr>
+        <w:rPr>
+          <w:rFonts w:hint="default" w:ascii="Courier New" w:hAnsi="Courier New"/>
+          <w:color w:val="3F7F5F"/>
+          <w:sz w:val="20"/>
+          <w:lang w:val="en-US" w:eastAsia="zh-CN"/>
+        </w:rPr>
+      </w:pPr>
+      <w:r>
+        <w:rPr>
+          <w:rFonts w:hint="default" w:ascii="Courier New" w:hAnsi="Courier New"/>
+          <w:color w:val="3F7F5F"/>
+          <w:sz w:val="20"/>
+          <w:lang w:val="en-US" w:eastAsia="zh-CN"/>
+        </w:rPr>
+        <w:drawing>
+          <wp:inline distT="0" distB="0" distL="114300" distR="114300">
+            <wp:extent cx="3175000" cy="1783715"/>
+            <wp:effectExtent l="0" t="0" r="0" b="6985"/>
+            <wp:docPr id="13" name="图片 13" descr="RRT_Vehicle_Search_Result-3"/>
+            <wp:cNvGraphicFramePr>
+              <a:graphicFrameLocks xmlns:a="http://schemas.openxmlformats.org/drawingml/2006/main" noChangeAspect="1"/>
+            </wp:cNvGraphicFramePr>
+            <a:graphic xmlns:a="http://schemas.openxmlformats.org/drawingml/2006/main">
+              <a:graphicData uri="http://schemas.openxmlformats.org/drawingml/2006/picture">
+                <pic:pic xmlns:pic="http://schemas.openxmlformats.org/drawingml/2006/picture">
+                  <pic:nvPicPr>
+                    <pic:cNvPr id="13" name="图片 13" descr="RRT_Vehicle_Search_Result-3"/>
+                    <pic:cNvPicPr>
+                      <a:picLocks noChangeAspect="1"/>
+                    </pic:cNvPicPr>
+                  </pic:nvPicPr>
+                  <pic:blipFill>
+                    <a:blip r:embed="rId15"/>
+                    <a:stretch>
+                      <a:fillRect/>
+                    </a:stretch>
+                  </pic:blipFill>
+                  <pic:spPr>
+                    <a:xfrm>
+                      <a:off x="0" y="0"/>
+                      <a:ext cx="3175000" cy="1783715"/>
+                    </a:xfrm>
+                    <a:prstGeom prst="rect">
+                      <a:avLst/>
+                    </a:prstGeom>
+                  </pic:spPr>
+                </pic:pic>
+              </a:graphicData>
+            </a:graphic>
+          </wp:inline>
+        </w:drawing>
+      </w:r>
+      <w:r>
+        <w:rPr>
+          <w:rFonts w:hint="eastAsia" w:ascii="Courier New" w:hAnsi="Courier New"/>
+          <w:color w:val="3F7F5F"/>
+          <w:sz w:val="20"/>
+          <w:lang w:val="en-US" w:eastAsia="zh-CN"/>
+        </w:rPr>
+        <w:t xml:space="preserve">  </w:t>
+      </w:r>
+      <w:r>
+        <w:rPr>
+          <w:rFonts w:hint="default" w:ascii="Courier New" w:hAnsi="Courier New"/>
+          <w:color w:val="3F7F5F"/>
+          <w:sz w:val="20"/>
+          <w:lang w:val="en-US" w:eastAsia="zh-CN"/>
+        </w:rPr>
+        <w:drawing>
+          <wp:inline distT="0" distB="0" distL="114300" distR="114300">
+            <wp:extent cx="3175000" cy="1783715"/>
+            <wp:effectExtent l="0" t="0" r="0" b="6985"/>
+            <wp:docPr id="14" name="图片 14" descr="RRT_Vehicle_Search_Result-5"/>
+            <wp:cNvGraphicFramePr>
+              <a:graphicFrameLocks xmlns:a="http://schemas.openxmlformats.org/drawingml/2006/main" noChangeAspect="1"/>
+            </wp:cNvGraphicFramePr>
+            <a:graphic xmlns:a="http://schemas.openxmlformats.org/drawingml/2006/main">
+              <a:graphicData uri="http://schemas.openxmlformats.org/drawingml/2006/picture">
+                <pic:pic xmlns:pic="http://schemas.openxmlformats.org/drawingml/2006/picture">
+                  <pic:nvPicPr>
+                    <pic:cNvPr id="14" name="图片 14" descr="RRT_Vehicle_Search_Result-5"/>
+                    <pic:cNvPicPr>
+                      <a:picLocks noChangeAspect="1"/>
+                    </pic:cNvPicPr>
+                  </pic:nvPicPr>
+                  <pic:blipFill>
+                    <a:blip r:embed="rId16"/>
+                    <a:stretch>
+                      <a:fillRect/>
+                    </a:stretch>
+                  </pic:blipFill>
+                  <pic:spPr>
+                    <a:xfrm>
+                      <a:off x="0" y="0"/>
+                      <a:ext cx="3175000" cy="1783715"/>
+                    </a:xfrm>
+                    <a:prstGeom prst="rect">
+                      <a:avLst/>
+                    </a:prstGeom>
+                  </pic:spPr>
+                </pic:pic>
+              </a:graphicData>
+            </a:graphic>
+          </wp:inline>
+        </w:drawing>
+      </w:r>
     </w:p>
     <w:sectPr>
       <w:pgSz w:w="11906" w:h="16838"/>
@@ -883,7 +1992,7 @@
     <w:lsdException w:unhideWhenUsed="0" w:uiPriority="0" w:semiHidden="0" w:name="HTML Sample"/>
     <w:lsdException w:unhideWhenUsed="0" w:uiPriority="0" w:semiHidden="0" w:name="HTML Typewriter"/>
     <w:lsdException w:unhideWhenUsed="0" w:uiPriority="0" w:semiHidden="0" w:name="HTML Variable"/>
-    <w:lsdException w:unhideWhenUsed="0" w:uiPriority="0" w:name="Normal Table"/>
+    <w:lsdException w:qFormat="1" w:unhideWhenUsed="0" w:uiPriority="0" w:name="Normal Table"/>
     <w:lsdException w:unhideWhenUsed="0" w:uiPriority="0" w:semiHidden="0" w:name="annotation subject"/>
     <w:lsdException w:unhideWhenUsed="0" w:uiPriority="0" w:semiHidden="0" w:name="Table Simple 1"/>
     <w:lsdException w:unhideWhenUsed="0" w:uiPriority="0" w:semiHidden="0" w:name="Table Simple 2"/>
@@ -1111,6 +2220,7 @@
   <w:style w:type="table" w:default="1" w:styleId="6">
     <w:name w:val="Normal Table"/>
     <w:semiHidden/>
+    <w:qFormat/>
     <w:uiPriority w:val="0"/>
     <w:tblPr>
       <w:tblLayout w:type="fixed"/>

</xml_diff>

<commit_message>
Fix error and add more test
</commit_message>
<xml_diff>
--- a/Search/GraphSearch/doc/RRT Test result.docx
+++ b/Search/GraphSearch/doc/RRT Test result.docx
@@ -810,9 +810,9 @@
         <w:bidi w:val="0"/>
         <w:adjustRightInd/>
         <w:snapToGrid/>
-        <w:spacing w:beforeLines="0" w:afterLines="0" w:line="240" w:lineRule="auto"/>
+        <w:spacing w:beforeLines="0" w:afterLines="0" w:line="240" w:lineRule="exact"/>
         <w:ind w:left="0" w:leftChars="0" w:right="0" w:rightChars="0" w:firstLine="200" w:firstLineChars="100"/>
-        <w:jc w:val="left"/>
+        <w:jc w:val="both"/>
         <w:textAlignment w:val="auto"/>
         <w:outlineLvl w:val="9"/>
         <w:rPr>
@@ -876,9 +876,9 @@
         <w:bidi w:val="0"/>
         <w:adjustRightInd/>
         <w:snapToGrid/>
-        <w:spacing w:beforeLines="0" w:afterLines="0" w:line="240" w:lineRule="auto"/>
+        <w:spacing w:beforeLines="0" w:afterLines="0" w:line="240" w:lineRule="exact"/>
         <w:ind w:left="0" w:leftChars="0" w:right="0" w:rightChars="0" w:firstLine="200" w:firstLineChars="100"/>
-        <w:jc w:val="left"/>
+        <w:jc w:val="both"/>
         <w:textAlignment w:val="auto"/>
         <w:outlineLvl w:val="9"/>
         <w:rPr>
@@ -934,9 +934,9 @@
         <w:bidi w:val="0"/>
         <w:adjustRightInd/>
         <w:snapToGrid/>
-        <w:spacing w:beforeLines="0" w:afterLines="0" w:line="240" w:lineRule="auto"/>
+        <w:spacing w:beforeLines="0" w:afterLines="0" w:line="240" w:lineRule="exact"/>
         <w:ind w:left="0" w:leftChars="0" w:right="0" w:rightChars="0" w:firstLine="200" w:firstLineChars="100"/>
-        <w:jc w:val="left"/>
+        <w:jc w:val="both"/>
         <w:textAlignment w:val="auto"/>
         <w:outlineLvl w:val="9"/>
         <w:rPr>
@@ -992,9 +992,9 @@
         <w:bidi w:val="0"/>
         <w:adjustRightInd/>
         <w:snapToGrid/>
-        <w:spacing w:beforeLines="0" w:afterLines="0" w:line="240" w:lineRule="auto"/>
+        <w:spacing w:beforeLines="0" w:afterLines="0" w:line="240" w:lineRule="exact"/>
         <w:ind w:left="0" w:leftChars="0" w:right="0" w:rightChars="0" w:firstLine="200" w:firstLineChars="100"/>
-        <w:jc w:val="left"/>
+        <w:jc w:val="both"/>
         <w:textAlignment w:val="auto"/>
         <w:outlineLvl w:val="9"/>
         <w:rPr>
@@ -1050,9 +1050,9 @@
         <w:bidi w:val="0"/>
         <w:adjustRightInd/>
         <w:snapToGrid/>
-        <w:spacing w:beforeLines="0" w:afterLines="0" w:line="240" w:lineRule="auto"/>
+        <w:spacing w:beforeLines="0" w:afterLines="0" w:line="240" w:lineRule="exact"/>
         <w:ind w:left="0" w:leftChars="0" w:right="0" w:rightChars="0" w:firstLine="200" w:firstLineChars="100"/>
-        <w:jc w:val="left"/>
+        <w:jc w:val="both"/>
         <w:textAlignment w:val="auto"/>
         <w:outlineLvl w:val="9"/>
         <w:rPr>
@@ -1108,8 +1108,9 @@
         <w:bidi w:val="0"/>
         <w:adjustRightInd/>
         <w:snapToGrid/>
-        <w:spacing w:line="240" w:lineRule="auto"/>
+        <w:spacing w:line="240" w:lineRule="exact"/>
         <w:ind w:left="0" w:leftChars="0" w:right="0" w:rightChars="0" w:firstLine="200" w:firstLineChars="100"/>
+        <w:jc w:val="both"/>
         <w:textAlignment w:val="auto"/>
         <w:outlineLvl w:val="9"/>
         <w:rPr>
@@ -1149,9 +1150,9 @@
         <w:bidi w:val="0"/>
         <w:adjustRightInd/>
         <w:snapToGrid/>
-        <w:spacing w:beforeLines="0" w:afterLines="0" w:line="240" w:lineRule="auto"/>
+        <w:spacing w:beforeLines="0" w:afterLines="0" w:line="240" w:lineRule="exact"/>
         <w:ind w:left="0" w:leftChars="0" w:right="0" w:rightChars="0" w:firstLine="200" w:firstLineChars="100"/>
-        <w:jc w:val="left"/>
+        <w:jc w:val="both"/>
         <w:textAlignment w:val="auto"/>
         <w:outlineLvl w:val="9"/>
         <w:rPr>
@@ -1207,9 +1208,9 @@
         <w:bidi w:val="0"/>
         <w:adjustRightInd/>
         <w:snapToGrid/>
-        <w:spacing w:beforeLines="0" w:afterLines="0" w:line="240" w:lineRule="auto"/>
+        <w:spacing w:beforeLines="0" w:afterLines="0" w:line="240" w:lineRule="exact"/>
         <w:ind w:left="0" w:leftChars="0" w:right="0" w:rightChars="0" w:firstLine="200" w:firstLineChars="100"/>
-        <w:jc w:val="left"/>
+        <w:jc w:val="both"/>
         <w:textAlignment w:val="auto"/>
         <w:outlineLvl w:val="9"/>
         <w:rPr>
@@ -1265,9 +1266,9 @@
         <w:bidi w:val="0"/>
         <w:adjustRightInd/>
         <w:snapToGrid/>
-        <w:spacing w:beforeLines="0" w:afterLines="0" w:line="240" w:lineRule="auto"/>
+        <w:spacing w:beforeLines="0" w:afterLines="0" w:line="240" w:lineRule="exact"/>
         <w:ind w:left="0" w:leftChars="0" w:right="0" w:rightChars="0" w:firstLine="200" w:firstLineChars="100"/>
-        <w:jc w:val="left"/>
+        <w:jc w:val="both"/>
         <w:textAlignment w:val="auto"/>
         <w:outlineLvl w:val="9"/>
         <w:rPr>
@@ -1323,9 +1324,9 @@
         <w:bidi w:val="0"/>
         <w:adjustRightInd/>
         <w:snapToGrid/>
-        <w:spacing w:beforeLines="0" w:afterLines="0" w:line="240" w:lineRule="auto"/>
+        <w:spacing w:beforeLines="0" w:afterLines="0" w:line="240" w:lineRule="exact"/>
         <w:ind w:left="0" w:leftChars="0" w:right="0" w:rightChars="0" w:firstLine="200" w:firstLineChars="100"/>
-        <w:jc w:val="left"/>
+        <w:jc w:val="both"/>
         <w:textAlignment w:val="auto"/>
         <w:outlineLvl w:val="9"/>
         <w:rPr>
@@ -1381,9 +1382,9 @@
         <w:bidi w:val="0"/>
         <w:adjustRightInd/>
         <w:snapToGrid/>
-        <w:spacing w:beforeLines="0" w:afterLines="0" w:line="240" w:lineRule="auto"/>
+        <w:spacing w:beforeLines="0" w:afterLines="0" w:line="240" w:lineRule="exact"/>
         <w:ind w:left="0" w:leftChars="0" w:right="0" w:rightChars="0" w:firstLine="200" w:firstLineChars="100"/>
-        <w:jc w:val="left"/>
+        <w:jc w:val="both"/>
         <w:textAlignment w:val="auto"/>
         <w:outlineLvl w:val="9"/>
         <w:rPr>
@@ -1503,8 +1504,9 @@
         <w:bidi w:val="0"/>
         <w:adjustRightInd/>
         <w:snapToGrid/>
-        <w:spacing w:line="240" w:lineRule="auto"/>
+        <w:spacing w:line="240" w:lineRule="exact"/>
         <w:ind w:left="0" w:leftChars="0" w:right="0" w:rightChars="0" w:firstLine="200" w:firstLineChars="100"/>
+        <w:jc w:val="both"/>
         <w:textAlignment w:val="auto"/>
         <w:outlineLvl w:val="9"/>
         <w:rPr>
@@ -1573,45 +1575,16 @@
           <w:szCs w:val="18"/>
           <w:lang w:val="en-US" w:eastAsia="zh-CN"/>
         </w:rPr>
-        <w:t>Speed=1m/s,period=0.2s,Scale=22,</w:t>
-      </w:r>
-      <w:r>
+        <w:t xml:space="preserve">Speed=1m/s,period=0.2s,Scale=22,trials=5000      Speed=4m/s,period=0.1s,Scale=100,trials=5000 </w:t>
+      </w:r>
+    </w:p>
+    <w:p>
+      <w:pPr>
         <w:rPr>
           <w:rFonts w:hint="eastAsia" w:ascii="Courier New" w:hAnsi="Courier New"/>
           <w:color w:val="auto"/>
           <w:sz w:val="18"/>
           <w:szCs w:val="18"/>
-          <w:lang w:val="en-US" w:eastAsia="zh-CN"/>
-        </w:rPr>
-        <w:t>trials=</w:t>
-      </w:r>
-      <w:r>
-        <w:rPr>
-          <w:rFonts w:hint="eastAsia" w:ascii="Courier New" w:hAnsi="Courier New"/>
-          <w:color w:val="auto"/>
-          <w:sz w:val="18"/>
-          <w:szCs w:val="18"/>
-          <w:lang w:val="en-US" w:eastAsia="zh-CN"/>
-        </w:rPr>
-        <w:t xml:space="preserve">5000      </w:t>
-      </w:r>
-      <w:r>
-        <w:rPr>
-          <w:rFonts w:hint="eastAsia" w:ascii="Courier New" w:hAnsi="Courier New"/>
-          <w:color w:val="auto"/>
-          <w:sz w:val="18"/>
-          <w:szCs w:val="18"/>
-          <w:lang w:val="en-US" w:eastAsia="zh-CN"/>
-        </w:rPr>
-        <w:t xml:space="preserve">Speed=4m/s,period=0.1s,Scale=100,trials=5000 </w:t>
-      </w:r>
-    </w:p>
-    <w:p>
-      <w:pPr>
-        <w:rPr>
-          <w:rFonts w:hint="default" w:ascii="Courier New" w:hAnsi="Courier New"/>
-          <w:color w:val="3F7F5F"/>
-          <w:sz w:val="20"/>
           <w:lang w:val="en-US" w:eastAsia="zh-CN"/>
         </w:rPr>
       </w:pPr>
@@ -1744,19 +1717,7 @@
           <w:szCs w:val="18"/>
           <w:lang w:val="en-US" w:eastAsia="zh-CN"/>
         </w:rPr>
-        <w:t>Speed=8m/s,period=0.1s,Scale=200,trials=5000   Speed=4m/s,period=0.1s,Scale=5</w:t>
-      </w:r>
-      <w:bookmarkStart w:id="0" w:name="_GoBack"/>
-      <w:bookmarkEnd w:id="0"/>
-      <w:r>
-        <w:rPr>
-          <w:rFonts w:hint="eastAsia" w:ascii="Courier New" w:hAnsi="Courier New"/>
-          <w:color w:val="auto"/>
-          <w:sz w:val="18"/>
-          <w:szCs w:val="18"/>
-          <w:lang w:val="en-US" w:eastAsia="zh-CN"/>
-        </w:rPr>
-        <w:t xml:space="preserve">00,trials=5000 </w:t>
+        <w:t xml:space="preserve">Speed=8m/s,period=0.1s,Scale=200,trials=5000   Speed=4m/s,period=0.1s,Scale=500,trials=5000 </w:t>
       </w:r>
     </w:p>
     <w:p>
@@ -1848,6 +1809,249 @@
                   </pic:nvPicPr>
                   <pic:blipFill>
                     <a:blip r:embed="rId16"/>
+                    <a:stretch>
+                      <a:fillRect/>
+                    </a:stretch>
+                  </pic:blipFill>
+                  <pic:spPr>
+                    <a:xfrm>
+                      <a:off x="0" y="0"/>
+                      <a:ext cx="3175000" cy="1783715"/>
+                    </a:xfrm>
+                    <a:prstGeom prst="rect">
+                      <a:avLst/>
+                    </a:prstGeom>
+                  </pic:spPr>
+                </pic:pic>
+              </a:graphicData>
+            </a:graphic>
+          </wp:inline>
+        </w:drawing>
+      </w:r>
+    </w:p>
+    <w:p>
+      <w:pPr>
+        <w:rPr>
+          <w:rFonts w:hint="eastAsia" w:ascii="Courier New" w:hAnsi="Courier New"/>
+          <w:color w:val="auto"/>
+          <w:sz w:val="18"/>
+          <w:szCs w:val="18"/>
+          <w:lang w:val="en-US" w:eastAsia="zh-CN"/>
+        </w:rPr>
+      </w:pPr>
+    </w:p>
+    <w:p>
+      <w:pPr>
+        <w:rPr>
+          <w:rFonts w:hint="eastAsia" w:ascii="Courier New" w:hAnsi="Courier New"/>
+          <w:color w:val="auto"/>
+          <w:sz w:val="18"/>
+          <w:szCs w:val="18"/>
+          <w:lang w:val="en-US" w:eastAsia="zh-CN"/>
+        </w:rPr>
+      </w:pPr>
+      <w:r>
+        <w:rPr>
+          <w:rFonts w:hint="eastAsia" w:ascii="Courier New" w:hAnsi="Courier New"/>
+          <w:color w:val="auto"/>
+          <w:sz w:val="18"/>
+          <w:szCs w:val="18"/>
+          <w:lang w:val="en-US" w:eastAsia="zh-CN"/>
+        </w:rPr>
+        <w:t>Speed=8m/s,period=0.</w:t>
+      </w:r>
+      <w:r>
+        <w:rPr>
+          <w:rFonts w:hint="default" w:ascii="Courier New" w:hAnsi="Courier New"/>
+          <w:color w:val="auto"/>
+          <w:sz w:val="18"/>
+          <w:szCs w:val="18"/>
+          <w:lang w:val="en-US" w:eastAsia="zh-CN"/>
+        </w:rPr>
+        <w:t>05</w:t>
+      </w:r>
+      <w:r>
+        <w:rPr>
+          <w:rFonts w:hint="eastAsia" w:ascii="Courier New" w:hAnsi="Courier New"/>
+          <w:color w:val="auto"/>
+          <w:sz w:val="18"/>
+          <w:szCs w:val="18"/>
+          <w:lang w:val="en-US" w:eastAsia="zh-CN"/>
+        </w:rPr>
+        <w:t>s,Scale=200,trials=5000</w:t>
+      </w:r>
+      <w:r>
+        <w:rPr>
+          <w:rFonts w:hint="default" w:ascii="Courier New" w:hAnsi="Courier New"/>
+          <w:color w:val="auto"/>
+          <w:sz w:val="18"/>
+          <w:szCs w:val="18"/>
+          <w:lang w:val="en-US" w:eastAsia="zh-CN"/>
+        </w:rPr>
+        <w:t xml:space="preserve">   </w:t>
+      </w:r>
+      <w:r>
+        <w:rPr>
+          <w:rFonts w:hint="eastAsia" w:ascii="Courier New" w:hAnsi="Courier New"/>
+          <w:color w:val="auto"/>
+          <w:sz w:val="18"/>
+          <w:szCs w:val="18"/>
+          <w:lang w:val="en-US" w:eastAsia="zh-CN"/>
+        </w:rPr>
+        <w:t>Speed=</w:t>
+      </w:r>
+      <w:r>
+        <w:rPr>
+          <w:rFonts w:hint="default" w:ascii="Courier New" w:hAnsi="Courier New"/>
+          <w:color w:val="auto"/>
+          <w:sz w:val="18"/>
+          <w:szCs w:val="18"/>
+          <w:lang w:val="en-US" w:eastAsia="zh-CN"/>
+        </w:rPr>
+        <w:t>4</w:t>
+      </w:r>
+      <w:r>
+        <w:rPr>
+          <w:rFonts w:hint="eastAsia" w:ascii="Courier New" w:hAnsi="Courier New"/>
+          <w:color w:val="auto"/>
+          <w:sz w:val="18"/>
+          <w:szCs w:val="18"/>
+          <w:lang w:val="en-US" w:eastAsia="zh-CN"/>
+        </w:rPr>
+        <w:t>m/s,period=0.</w:t>
+      </w:r>
+      <w:r>
+        <w:rPr>
+          <w:rFonts w:hint="default" w:ascii="Courier New" w:hAnsi="Courier New"/>
+          <w:color w:val="auto"/>
+          <w:sz w:val="18"/>
+          <w:szCs w:val="18"/>
+          <w:lang w:val="en-US" w:eastAsia="zh-CN"/>
+        </w:rPr>
+        <w:t>05</w:t>
+      </w:r>
+      <w:r>
+        <w:rPr>
+          <w:rFonts w:hint="eastAsia" w:ascii="Courier New" w:hAnsi="Courier New"/>
+          <w:color w:val="auto"/>
+          <w:sz w:val="18"/>
+          <w:szCs w:val="18"/>
+          <w:lang w:val="en-US" w:eastAsia="zh-CN"/>
+        </w:rPr>
+        <w:t>s,Scale=</w:t>
+      </w:r>
+      <w:r>
+        <w:rPr>
+          <w:rFonts w:hint="default" w:ascii="Courier New" w:hAnsi="Courier New"/>
+          <w:color w:val="auto"/>
+          <w:sz w:val="18"/>
+          <w:szCs w:val="18"/>
+          <w:lang w:val="en-US" w:eastAsia="zh-CN"/>
+        </w:rPr>
+        <w:t>3</w:t>
+      </w:r>
+      <w:bookmarkStart w:id="0" w:name="_GoBack"/>
+      <w:bookmarkEnd w:id="0"/>
+      <w:r>
+        <w:rPr>
+          <w:rFonts w:hint="eastAsia" w:ascii="Courier New" w:hAnsi="Courier New"/>
+          <w:color w:val="auto"/>
+          <w:sz w:val="18"/>
+          <w:szCs w:val="18"/>
+          <w:lang w:val="en-US" w:eastAsia="zh-CN"/>
+        </w:rPr>
+        <w:t>00,trials=5000</w:t>
+      </w:r>
+    </w:p>
+    <w:p>
+      <w:pPr>
+        <w:rPr>
+          <w:rFonts w:hint="default" w:ascii="Courier New" w:hAnsi="Courier New"/>
+          <w:color w:val="3F7F5F"/>
+          <w:sz w:val="20"/>
+          <w:lang w:val="en-US" w:eastAsia="zh-CN"/>
+        </w:rPr>
+      </w:pPr>
+      <w:r>
+        <w:rPr>
+          <w:rFonts w:hint="eastAsia" w:ascii="Courier New" w:hAnsi="Courier New"/>
+          <w:color w:val="3F7F5F"/>
+          <w:sz w:val="20"/>
+          <w:lang w:val="en-US" w:eastAsia="zh-CN"/>
+        </w:rPr>
+        <w:drawing>
+          <wp:inline distT="0" distB="0" distL="114300" distR="114300">
+            <wp:extent cx="3175000" cy="1783715"/>
+            <wp:effectExtent l="0" t="0" r="0" b="6985"/>
+            <wp:docPr id="15" name="图片 15" descr="RRT_Vehicle_Search_Result-6"/>
+            <wp:cNvGraphicFramePr>
+              <a:graphicFrameLocks xmlns:a="http://schemas.openxmlformats.org/drawingml/2006/main" noChangeAspect="1"/>
+            </wp:cNvGraphicFramePr>
+            <a:graphic xmlns:a="http://schemas.openxmlformats.org/drawingml/2006/main">
+              <a:graphicData uri="http://schemas.openxmlformats.org/drawingml/2006/picture">
+                <pic:pic xmlns:pic="http://schemas.openxmlformats.org/drawingml/2006/picture">
+                  <pic:nvPicPr>
+                    <pic:cNvPr id="15" name="图片 15" descr="RRT_Vehicle_Search_Result-6"/>
+                    <pic:cNvPicPr>
+                      <a:picLocks noChangeAspect="1"/>
+                    </pic:cNvPicPr>
+                  </pic:nvPicPr>
+                  <pic:blipFill>
+                    <a:blip r:embed="rId17"/>
+                    <a:stretch>
+                      <a:fillRect/>
+                    </a:stretch>
+                  </pic:blipFill>
+                  <pic:spPr>
+                    <a:xfrm>
+                      <a:off x="0" y="0"/>
+                      <a:ext cx="3175000" cy="1783715"/>
+                    </a:xfrm>
+                    <a:prstGeom prst="rect">
+                      <a:avLst/>
+                    </a:prstGeom>
+                  </pic:spPr>
+                </pic:pic>
+              </a:graphicData>
+            </a:graphic>
+          </wp:inline>
+        </w:drawing>
+      </w:r>
+      <w:r>
+        <w:rPr>
+          <w:rFonts w:hint="default" w:ascii="Courier New" w:hAnsi="Courier New"/>
+          <w:color w:val="3F7F5F"/>
+          <w:sz w:val="20"/>
+          <w:lang w:val="en-US" w:eastAsia="zh-CN"/>
+        </w:rPr>
+        <w:t xml:space="preserve">  </w:t>
+      </w:r>
+      <w:r>
+        <w:rPr>
+          <w:rFonts w:hint="default" w:ascii="Courier New" w:hAnsi="Courier New"/>
+          <w:color w:val="3F7F5F"/>
+          <w:sz w:val="20"/>
+          <w:lang w:val="en-US" w:eastAsia="zh-CN"/>
+        </w:rPr>
+        <w:drawing>
+          <wp:inline distT="0" distB="0" distL="114300" distR="114300">
+            <wp:extent cx="3175000" cy="1783715"/>
+            <wp:effectExtent l="0" t="0" r="0" b="6985"/>
+            <wp:docPr id="16" name="图片 16" descr="RRT_Vehicle_Search_Result-7"/>
+            <wp:cNvGraphicFramePr>
+              <a:graphicFrameLocks xmlns:a="http://schemas.openxmlformats.org/drawingml/2006/main" noChangeAspect="1"/>
+            </wp:cNvGraphicFramePr>
+            <a:graphic xmlns:a="http://schemas.openxmlformats.org/drawingml/2006/main">
+              <a:graphicData uri="http://schemas.openxmlformats.org/drawingml/2006/picture">
+                <pic:pic xmlns:pic="http://schemas.openxmlformats.org/drawingml/2006/picture">
+                  <pic:nvPicPr>
+                    <pic:cNvPr id="16" name="图片 16" descr="RRT_Vehicle_Search_Result-7"/>
+                    <pic:cNvPicPr>
+                      <a:picLocks noChangeAspect="1"/>
+                    </pic:cNvPicPr>
+                  </pic:nvPicPr>
+                  <pic:blipFill>
+                    <a:blip r:embed="rId18"/>
                     <a:stretch>
                       <a:fillRect/>
                     </a:stretch>

</xml_diff>